<commit_message>
finish the shape design
</commit_message>
<xml_diff>
--- a/readme/功能分析.docx
+++ b/readme/功能分析.docx
@@ -492,7 +492,19 @@
         <w:t>图形分析</w:t>
       </w:r>
     </w:p>
-    <w:p/>
+    <w:p>
+      <w:pPr>
+        <w:rPr>
+          <w:rFonts w:hint="eastAsia"/>
+        </w:rPr>
+      </w:pPr>
+      <w:r>
+        <w:tab/>
+      </w:r>
+      <w:r>
+        <w:tab/>
+      </w:r>
+    </w:p>
     <w:sectPr>
       <w:pgSz w:w="11906" w:h="16838"/>
       <w:pgMar w:top="1440" w:right="1800" w:bottom="1440" w:left="1800" w:header="851" w:footer="992" w:gutter="0"/>

</xml_diff>